<commit_message>
Minor UPDs[13_v1]: Adding comments
</commit_message>
<xml_diff>
--- a/Tutorials/13-SecondRayType/13-SecondRayType.docx
+++ b/Tutorials/13-SecondRayType/13-SecondRayType.docx
@@ -47,7 +47,16 @@
     </w:p>
     <w:p>
       <w:r>
-        <w:t>In this tutorial we learn how to add a new ray type. We will add support for shadows using shadow-rays. We will use a simplified version of the shadow-ray, where only the plane is a shadow receiver. When a primary-ray hits the plane, we will trace a ray from the hit-point in the direction of the light source using the same TLAS. If the ray hits a geometry, then the hit point is in shadow. Otherwise it is lit.</w:t>
+        <w:t xml:space="preserve">In this tutorial we learn how to add a new ray type. We will add support for shadows using shadow-rays. We will use a simplified version of the shadow-ray, where </w:t>
+      </w:r>
+      <w:r>
+        <w:rPr>
+          <w:b/>
+        </w:rPr>
+        <w:t>only the plane is a shadow receiver</w:t>
+      </w:r>
+      <w:r>
+        <w:t>. When a primary-ray hits the plane, we will trace a ray from the hit-point in the direction of the light source using the same TLAS. If the ray hits a geometry, then the hit point is in shadow. Otherwise it is lit.</w:t>
       </w:r>
     </w:p>
     <w:p/>
@@ -669,6 +678,7 @@
                               </w:rPr>
                               <w:t xml:space="preserve"> </w:t>
                             </w:r>
+                            <w:proofErr w:type="spellStart"/>
                             <w:proofErr w:type="gramStart"/>
                             <w:r>
                               <w:rPr>
@@ -677,8 +687,9 @@
                                 <w:sz w:val="19"/>
                                 <w:szCs w:val="19"/>
                               </w:rPr>
-                              <w:t>miss</w:t>
-                            </w:r>
+                              <w:t>shadowMiss</w:t>
+                            </w:r>
+                            <w:proofErr w:type="spellEnd"/>
                             <w:r>
                               <w:rPr>
                                 <w:rFonts w:ascii="Consolas" w:hAnsi="Consolas" w:cs="Consolas"/>
@@ -1459,6 +1470,7 @@
                         </w:rPr>
                         <w:t xml:space="preserve"> </w:t>
                       </w:r>
+                      <w:proofErr w:type="spellStart"/>
                       <w:proofErr w:type="gramStart"/>
                       <w:r>
                         <w:rPr>
@@ -1467,8 +1479,9 @@
                           <w:sz w:val="19"/>
                           <w:szCs w:val="19"/>
                         </w:rPr>
-                        <w:t>miss</w:t>
-                      </w:r>
+                        <w:t>shadowMiss</w:t>
+                      </w:r>
+                      <w:proofErr w:type="spellEnd"/>
                       <w:r>
                         <w:rPr>
                           <w:rFonts w:ascii="Consolas" w:hAnsi="Consolas" w:cs="Consolas"/>
@@ -1745,13 +1758,39 @@
     </w:p>
     <w:p>
       <w:r>
-        <w:t>Theoretically, it’s more efficient to use an any-hit shader instead of closest-hit shader for shadow-rays. In our case it will not work, since we create the acceleration</w:t>
-      </w:r>
-      <w:r>
+        <w:t xml:space="preserve">Theoretically, it’s more efficient to use an any-hit shader instead of closest-hit shader for shadow-rays. In our case it will not work, since we create the </w:t>
+      </w:r>
+      <w:r>
+        <w:rPr>
+          <w:b/>
+          <w:highlight w:val="yellow"/>
+        </w:rPr>
+        <w:t>acceleration</w:t>
+      </w:r>
+      <w:r>
+        <w:rPr>
+          <w:b/>
+          <w:highlight w:val="yellow"/>
+        </w:rPr>
         <w:t xml:space="preserve"> </w:t>
       </w:r>
       <w:r>
+        <w:rPr>
+          <w:b/>
+          <w:highlight w:val="yellow"/>
+        </w:rPr>
         <w:t xml:space="preserve">structures with </w:t>
+      </w:r>
+      <w:r>
+        <w:rPr>
+          <w:rFonts w:ascii="Consolas" w:hAnsi="Consolas" w:cs="Consolas"/>
+          <w:b/>
+          <w:color w:val="A000A0"/>
+          <w:sz w:val="19"/>
+          <w:szCs w:val="19"/>
+          <w:highlight w:val="yellow"/>
+        </w:rPr>
+        <w:t>D3D12_RAYTRACING_GEOMETRY_FLAG_OPAQUE</w:t>
       </w:r>
       <w:r>
         <w:rPr>
@@ -1760,13 +1799,23 @@
           <w:sz w:val="19"/>
           <w:szCs w:val="19"/>
         </w:rPr>
-        <w:t xml:space="preserve">D3D12_RAYTRACING_GEOMETRY_FLAG_OPAQUE </w:t>
+        <w:t xml:space="preserve"> </w:t>
       </w:r>
       <w:r>
         <w:t xml:space="preserve">flag, which </w:t>
       </w:r>
       <w:r>
-        <w:t>means the AHS will not be executed.</w:t>
+        <w:t xml:space="preserve">means the </w:t>
+      </w:r>
+      <w:r>
+        <w:rPr>
+          <w:b/>
+          <w:highlight w:val="yellow"/>
+        </w:rPr>
+        <w:t>AHS will not be executed</w:t>
+      </w:r>
+      <w:r>
+        <w:t>.</w:t>
       </w:r>
     </w:p>
     <w:p>
@@ -2238,10 +2287,21 @@
         <w:t xml:space="preserve">By now it should be clear that the </w:t>
       </w:r>
       <w:r>
+        <w:t>[</w:t>
+      </w:r>
+      <w:bookmarkStart w:id="0" w:name="_GoBack"/>
+      <w:bookmarkEnd w:id="0"/>
+      <w:r>
         <w:t>shader-table</w:t>
       </w:r>
       <w:r>
-        <w:t xml:space="preserve"> layout and indexing controls which shaders will be invoked when a ray hit a geometry or missed everything in the scene.</w:t>
+        <w:t xml:space="preserve"> layout and indexing</w:t>
+      </w:r>
+      <w:r>
+        <w:t>]</w:t>
+      </w:r>
+      <w:r>
+        <w:t xml:space="preserve"> controls which shaders will be invoked when a ray hit a geometry or missed everything in the scene.</w:t>
       </w:r>
     </w:p>
     <w:p>
@@ -6183,7 +6243,7 @@
           <w:numId w:val="1"/>
         </w:numPr>
       </w:pPr>
-      <w:bookmarkStart w:id="0" w:name="_Hlk499899441"/>
+      <w:bookmarkStart w:id="1" w:name="_Hlk499899441"/>
       <w:proofErr w:type="spellStart"/>
       <w:r>
         <w:rPr>
@@ -6202,7 +6262,7 @@
         </w:rPr>
         <w:t xml:space="preserve"> </w:t>
       </w:r>
-      <w:bookmarkEnd w:id="0"/>
+      <w:bookmarkEnd w:id="1"/>
       <w:r>
         <w:t xml:space="preserve">– </w:t>
       </w:r>
@@ -6676,7 +6736,7 @@
       <w:r>
         <w:t xml:space="preserve">when calling </w:t>
       </w:r>
-      <w:bookmarkStart w:id="1" w:name="_Hlk496798901"/>
+      <w:bookmarkStart w:id="2" w:name="_Hlk496798901"/>
       <w:proofErr w:type="spellStart"/>
       <w:proofErr w:type="gramStart"/>
       <w:r>
@@ -6717,7 +6777,7 @@
       <w:r>
         <w:t>.</w:t>
       </w:r>
-      <w:bookmarkEnd w:id="1"/>
+      <w:bookmarkEnd w:id="2"/>
     </w:p>
     <w:p>
       <w:pPr>
@@ -9868,8 +9928,6 @@
       <w:r>
         <w:t>:</w:t>
       </w:r>
-      <w:bookmarkStart w:id="2" w:name="_GoBack"/>
-      <w:bookmarkEnd w:id="2"/>
     </w:p>
     <w:p>
       <w:r>

</xml_diff>

<commit_message>
UPDs[13_v2]: SHADER_ID INDERXING - detailed annotations
</commit_message>
<xml_diff>
--- a/Tutorials/13-SecondRayType/13-SecondRayType.docx
+++ b/Tutorials/13-SecondRayType/13-SecondRayType.docx
@@ -2289,8 +2289,6 @@
       <w:r>
         <w:t>[</w:t>
       </w:r>
-      <w:bookmarkStart w:id="0" w:name="_GoBack"/>
-      <w:bookmarkEnd w:id="0"/>
       <w:r>
         <w:t>shader-table</w:t>
       </w:r>
@@ -2487,15 +2485,9 @@
                               </w:rPr>
                               <w:t>RayContributionToHitGroupIndex</w:t>
                             </w:r>
+                            <w:bookmarkStart w:id="0" w:name="_GoBack"/>
+                            <w:bookmarkEnd w:id="0"/>
                             <w:proofErr w:type="spellEnd"/>
-                            <w:r>
-                              <w:rPr>
-                                <w:rFonts w:ascii="Consolas" w:hAnsi="Consolas" w:cs="Consolas"/>
-                                <w:sz w:val="20"/>
-                                <w:szCs w:val="20"/>
-                              </w:rPr>
-                              <w:t>)</w:t>
-                            </w:r>
                           </w:p>
                           <w:p/>
                         </w:txbxContent>
@@ -2654,15 +2646,9 @@
                         </w:rPr>
                         <w:t>RayContributionToHitGroupIndex</w:t>
                       </w:r>
+                      <w:bookmarkStart w:id="1" w:name="_GoBack"/>
+                      <w:bookmarkEnd w:id="1"/>
                       <w:proofErr w:type="spellEnd"/>
-                      <w:r>
-                        <w:rPr>
-                          <w:rFonts w:ascii="Consolas" w:hAnsi="Consolas" w:cs="Consolas"/>
-                          <w:sz w:val="20"/>
-                          <w:szCs w:val="20"/>
-                        </w:rPr>
-                        <w:t>)</w:t>
-                      </w:r>
                     </w:p>
                     <w:p/>
                   </w:txbxContent>
@@ -6243,7 +6229,7 @@
           <w:numId w:val="1"/>
         </w:numPr>
       </w:pPr>
-      <w:bookmarkStart w:id="1" w:name="_Hlk499899441"/>
+      <w:bookmarkStart w:id="2" w:name="_Hlk499899441"/>
       <w:proofErr w:type="spellStart"/>
       <w:r>
         <w:rPr>
@@ -6262,7 +6248,7 @@
         </w:rPr>
         <w:t xml:space="preserve"> </w:t>
       </w:r>
-      <w:bookmarkEnd w:id="1"/>
+      <w:bookmarkEnd w:id="2"/>
       <w:r>
         <w:t xml:space="preserve">– </w:t>
       </w:r>
@@ -6736,7 +6722,7 @@
       <w:r>
         <w:t xml:space="preserve">when calling </w:t>
       </w:r>
-      <w:bookmarkStart w:id="2" w:name="_Hlk496798901"/>
+      <w:bookmarkStart w:id="3" w:name="_Hlk496798901"/>
       <w:proofErr w:type="spellStart"/>
       <w:proofErr w:type="gramStart"/>
       <w:r>
@@ -6777,7 +6763,7 @@
       <w:r>
         <w:t>.</w:t>
       </w:r>
-      <w:bookmarkEnd w:id="2"/>
+      <w:bookmarkEnd w:id="3"/>
     </w:p>
     <w:p>
       <w:pPr>

</xml_diff>

<commit_message>
UPDs[13_v3]: SHADER_ID INDERXING - detailed annotations
</commit_message>
<xml_diff>
--- a/Tutorials/13-SecondRayType/13-SecondRayType.docx
+++ b/Tutorials/13-SecondRayType/13-SecondRayType.docx
@@ -2485,8 +2485,6 @@
                               </w:rPr>
                               <w:t>RayContributionToHitGroupIndex</w:t>
                             </w:r>
-                            <w:bookmarkStart w:id="0" w:name="_GoBack"/>
-                            <w:bookmarkEnd w:id="0"/>
                             <w:proofErr w:type="spellEnd"/>
                           </w:p>
                           <w:p/>
@@ -2646,8 +2644,6 @@
                         </w:rPr>
                         <w:t>RayContributionToHitGroupIndex</w:t>
                       </w:r>
-                      <w:bookmarkStart w:id="1" w:name="_GoBack"/>
-                      <w:bookmarkEnd w:id="1"/>
                       <w:proofErr w:type="spellEnd"/>
                     </w:p>
                     <w:p/>
@@ -6229,7 +6225,7 @@
           <w:numId w:val="1"/>
         </w:numPr>
       </w:pPr>
-      <w:bookmarkStart w:id="2" w:name="_Hlk499899441"/>
+      <w:bookmarkStart w:id="0" w:name="_Hlk499899441"/>
       <w:proofErr w:type="spellStart"/>
       <w:r>
         <w:rPr>
@@ -6248,7 +6244,7 @@
         </w:rPr>
         <w:t xml:space="preserve"> </w:t>
       </w:r>
-      <w:bookmarkEnd w:id="2"/>
+      <w:bookmarkEnd w:id="0"/>
       <w:r>
         <w:t xml:space="preserve">– </w:t>
       </w:r>
@@ -6722,7 +6718,9 @@
       <w:r>
         <w:t xml:space="preserve">when calling </w:t>
       </w:r>
-      <w:bookmarkStart w:id="3" w:name="_Hlk496798901"/>
+      <w:bookmarkStart w:id="1" w:name="_Hlk496798901"/>
+      <w:bookmarkStart w:id="2" w:name="_GoBack"/>
+      <w:bookmarkEnd w:id="2"/>
       <w:proofErr w:type="spellStart"/>
       <w:proofErr w:type="gramStart"/>
       <w:r>
@@ -6734,7 +6732,7 @@
           <w:sz w:val="19"/>
           <w:szCs w:val="19"/>
         </w:rPr>
-        <w:t>rtTrace</w:t>
+        <w:t>TraceRay</w:t>
       </w:r>
       <w:proofErr w:type="spellEnd"/>
       <w:r>
@@ -6763,7 +6761,7 @@
       <w:r>
         <w:t>.</w:t>
       </w:r>
-      <w:bookmarkEnd w:id="3"/>
+      <w:bookmarkEnd w:id="1"/>
     </w:p>
     <w:p>
       <w:pPr>

</xml_diff>